<commit_message>
Created internal log file and documented changes in mitigation report
</commit_message>
<xml_diff>
--- a/Threat Mitigation Report.docx
+++ b/Threat Mitigation Report.docx
@@ -1,6 +1,6 @@
 
 <file path=word/document.xml><?xml version="1.0" encoding="utf-8"?>
-<w:document xmlns:wpc="http://schemas.microsoft.com/office/word/2010/wordprocessingCanvas" xmlns:cx="http://schemas.microsoft.com/office/drawing/2014/chartex" xmlns:cx1="http://schemas.microsoft.com/office/drawing/2015/9/8/chartex" xmlns:mc="http://schemas.openxmlformats.org/markup-compatibility/2006" xmlns:o="urn:schemas-microsoft-com:office:office" xmlns:r="http://schemas.openxmlformats.org/officeDocument/2006/relationships" xmlns:m="http://schemas.openxmlformats.org/officeDocument/2006/math" xmlns:v="urn:schemas-microsoft-com:vml" xmlns:wp14="http://schemas.microsoft.com/office/word/2010/wordprocessingDrawing" xmlns:wp="http://schemas.openxmlformats.org/drawingml/2006/wordprocessingDrawing" xmlns:w10="urn:schemas-microsoft-com:office:word" xmlns:w="http://schemas.openxmlformats.org/wordprocessingml/2006/main" xmlns:w14="http://schemas.microsoft.com/office/word/2010/wordml" xmlns:w15="http://schemas.microsoft.com/office/word/2012/wordml" xmlns:w16se="http://schemas.microsoft.com/office/word/2015/wordml/symex" xmlns:wpg="http://schemas.microsoft.com/office/word/2010/wordprocessingGroup" xmlns:wpi="http://schemas.microsoft.com/office/word/2010/wordprocessingInk" xmlns:wne="http://schemas.microsoft.com/office/word/2006/wordml" xmlns:wps="http://schemas.microsoft.com/office/word/2010/wordprocessingShape" mc:Ignorable="w14 w15 w16se wp14">
+<w:document xmlns:wpc="http://schemas.microsoft.com/office/word/2010/wordprocessingCanvas" xmlns:mc="http://schemas.openxmlformats.org/markup-compatibility/2006" xmlns:o="urn:schemas-microsoft-com:office:office" xmlns:r="http://schemas.openxmlformats.org/officeDocument/2006/relationships" xmlns:m="http://schemas.openxmlformats.org/officeDocument/2006/math" xmlns:v="urn:schemas-microsoft-com:vml" xmlns:wp14="http://schemas.microsoft.com/office/word/2010/wordprocessingDrawing" xmlns:wp="http://schemas.openxmlformats.org/drawingml/2006/wordprocessingDrawing" xmlns:w10="urn:schemas-microsoft-com:office:word" xmlns:w="http://schemas.openxmlformats.org/wordprocessingml/2006/main" xmlns:w14="http://schemas.microsoft.com/office/word/2010/wordml" xmlns:w15="http://schemas.microsoft.com/office/word/2012/wordml" xmlns:wpg="http://schemas.microsoft.com/office/word/2010/wordprocessingGroup" xmlns:wpi="http://schemas.microsoft.com/office/word/2010/wordprocessingInk" xmlns:wne="http://schemas.microsoft.com/office/word/2006/wordml" xmlns:wps="http://schemas.microsoft.com/office/word/2010/wordprocessingShape" mc:Ignorable="w14 w15 wp14">
   <w:body>
     <w:p>
       <w:pPr>
@@ -30,27 +30,36 @@
       <w:r>
         <w:rPr>
           <w:rFonts w:ascii="Times New Roman" w:hAnsi="Times New Roman" w:cs="Times New Roman"/>
+          <w:b/>
           <w:sz w:val="24"/>
           <w:szCs w:val="24"/>
         </w:rPr>
-        <w:t xml:space="preserve">A hack app pretending to be </w:t>
-      </w:r>
-      <w:proofErr w:type="spellStart"/>
+        <w:t xml:space="preserve">Threat: </w:t>
+      </w:r>
       <w:r>
         <w:rPr>
           <w:rFonts w:ascii="Times New Roman" w:hAnsi="Times New Roman" w:cs="Times New Roman"/>
           <w:sz w:val="24"/>
           <w:szCs w:val="24"/>
         </w:rPr>
-        <w:t>Mapbox</w:t>
-      </w:r>
-      <w:proofErr w:type="spellEnd"/>
+        <w:t xml:space="preserve">A hack app pretending to be </w:t>
+      </w:r>
+      <w:proofErr w:type="spellStart"/>
       <w:r>
         <w:rPr>
           <w:rFonts w:ascii="Times New Roman" w:hAnsi="Times New Roman" w:cs="Times New Roman"/>
           <w:sz w:val="24"/>
           <w:szCs w:val="24"/>
         </w:rPr>
+        <w:t>Mapbox</w:t>
+      </w:r>
+      <w:proofErr w:type="spellEnd"/>
+      <w:r>
+        <w:rPr>
+          <w:rFonts w:ascii="Times New Roman" w:hAnsi="Times New Roman" w:cs="Times New Roman"/>
+          <w:sz w:val="24"/>
+          <w:szCs w:val="24"/>
+        </w:rPr>
         <w:t xml:space="preserve"> sends a fake contact to Contact Manager.</w:t>
       </w:r>
     </w:p>
@@ -62,6 +71,15 @@
           <w:szCs w:val="24"/>
         </w:rPr>
       </w:pPr>
+      <w:r>
+        <w:rPr>
+          <w:rFonts w:ascii="Times New Roman" w:hAnsi="Times New Roman" w:cs="Times New Roman"/>
+          <w:b/>
+          <w:sz w:val="24"/>
+          <w:szCs w:val="24"/>
+        </w:rPr>
+        <w:t xml:space="preserve">Mitigation: </w:t>
+      </w:r>
       <w:r>
         <w:rPr>
           <w:rFonts w:ascii="Times New Roman" w:hAnsi="Times New Roman" w:cs="Times New Roman"/>
@@ -1146,10 +1164,83 @@
       <w:r>
         <w:rPr>
           <w:rFonts w:ascii="Times New Roman" w:hAnsi="Times New Roman" w:cs="Times New Roman"/>
+          <w:b/>
           <w:sz w:val="24"/>
           <w:szCs w:val="24"/>
         </w:rPr>
-        <w:br w:type="page"/>
+        <w:t xml:space="preserve">Threat: </w:t>
+      </w:r>
+      <w:proofErr w:type="spellStart"/>
+      <w:r>
+        <w:rPr>
+          <w:rFonts w:ascii="Times New Roman" w:hAnsi="Times New Roman" w:cs="Times New Roman"/>
+          <w:sz w:val="24"/>
+          <w:szCs w:val="24"/>
+        </w:rPr>
+        <w:t>Mapbox</w:t>
+      </w:r>
+      <w:proofErr w:type="spellEnd"/>
+      <w:r>
+        <w:rPr>
+          <w:rFonts w:ascii="Times New Roman" w:hAnsi="Times New Roman" w:cs="Times New Roman"/>
+          <w:sz w:val="24"/>
+          <w:szCs w:val="24"/>
+        </w:rPr>
+        <w:t xml:space="preserve"> API may modify request sent from </w:t>
+      </w:r>
+      <w:proofErr w:type="spellStart"/>
+      <w:r>
+        <w:rPr>
+          <w:rFonts w:ascii="Times New Roman" w:hAnsi="Times New Roman" w:cs="Times New Roman"/>
+          <w:sz w:val="24"/>
+          <w:szCs w:val="24"/>
+        </w:rPr>
+        <w:t>Mapbox</w:t>
+      </w:r>
+      <w:proofErr w:type="spellEnd"/>
+      <w:r>
+        <w:rPr>
+          <w:rFonts w:ascii="Times New Roman" w:hAnsi="Times New Roman" w:cs="Times New Roman"/>
+          <w:sz w:val="24"/>
+          <w:szCs w:val="24"/>
+        </w:rPr>
+        <w:t xml:space="preserve"> (e.g. change ‘555 main </w:t>
+      </w:r>
+      <w:proofErr w:type="spellStart"/>
+      <w:r>
+        <w:rPr>
+          <w:rFonts w:ascii="Times New Roman" w:hAnsi="Times New Roman" w:cs="Times New Roman"/>
+          <w:sz w:val="24"/>
+          <w:szCs w:val="24"/>
+        </w:rPr>
+        <w:t>st</w:t>
+      </w:r>
+      <w:proofErr w:type="spellEnd"/>
+      <w:r>
+        <w:rPr>
+          <w:rFonts w:ascii="Times New Roman" w:hAnsi="Times New Roman" w:cs="Times New Roman"/>
+          <w:sz w:val="24"/>
+          <w:szCs w:val="24"/>
+        </w:rPr>
+        <w:t xml:space="preserve">’ to ‘555 main </w:t>
+      </w:r>
+      <w:proofErr w:type="spellStart"/>
+      <w:r>
+        <w:rPr>
+          <w:rFonts w:ascii="Times New Roman" w:hAnsi="Times New Roman" w:cs="Times New Roman"/>
+          <w:sz w:val="24"/>
+          <w:szCs w:val="24"/>
+        </w:rPr>
+        <w:t>st</w:t>
+      </w:r>
+      <w:proofErr w:type="spellEnd"/>
+      <w:r>
+        <w:rPr>
+          <w:rFonts w:ascii="Times New Roman" w:hAnsi="Times New Roman" w:cs="Times New Roman"/>
+          <w:sz w:val="24"/>
+          <w:szCs w:val="24"/>
+        </w:rPr>
+        <w:t>, Hartford Connecticut’).</w:t>
       </w:r>
     </w:p>
     <w:p>
@@ -1163,11 +1254,109 @@
       <w:r>
         <w:rPr>
           <w:rFonts w:ascii="Times New Roman" w:hAnsi="Times New Roman" w:cs="Times New Roman"/>
+          <w:b/>
           <w:sz w:val="24"/>
           <w:szCs w:val="24"/>
         </w:rPr>
-        <w:lastRenderedPageBreak/>
-        <w:t>Threat 4: Information Disclosure</w:t>
+        <w:t xml:space="preserve">Mitigation: </w:t>
+      </w:r>
+      <w:r>
+        <w:rPr>
+          <w:rFonts w:ascii="Times New Roman" w:hAnsi="Times New Roman" w:cs="Times New Roman"/>
+          <w:sz w:val="24"/>
+          <w:szCs w:val="24"/>
+        </w:rPr>
+        <w:t xml:space="preserve">This is a repudiation threat and the danger here is that the </w:t>
+      </w:r>
+      <w:proofErr w:type="spellStart"/>
+      <w:r>
+        <w:rPr>
+          <w:rFonts w:ascii="Times New Roman" w:hAnsi="Times New Roman" w:cs="Times New Roman"/>
+          <w:sz w:val="24"/>
+          <w:szCs w:val="24"/>
+        </w:rPr>
+        <w:t>Mapbox</w:t>
+      </w:r>
+      <w:proofErr w:type="spellEnd"/>
+      <w:r>
+        <w:rPr>
+          <w:rFonts w:ascii="Times New Roman" w:hAnsi="Times New Roman" w:cs="Times New Roman"/>
+          <w:sz w:val="24"/>
+          <w:szCs w:val="24"/>
+        </w:rPr>
+        <w:t xml:space="preserve"> API will modify a request sent from </w:t>
+      </w:r>
+      <w:proofErr w:type="spellStart"/>
+      <w:r>
+        <w:rPr>
+          <w:rFonts w:ascii="Times New Roman" w:hAnsi="Times New Roman" w:cs="Times New Roman"/>
+          <w:sz w:val="24"/>
+          <w:szCs w:val="24"/>
+        </w:rPr>
+        <w:t>Mapbox</w:t>
+      </w:r>
+      <w:proofErr w:type="spellEnd"/>
+      <w:r>
+        <w:rPr>
+          <w:rFonts w:ascii="Times New Roman" w:hAnsi="Times New Roman" w:cs="Times New Roman"/>
+          <w:sz w:val="24"/>
+          <w:szCs w:val="24"/>
+        </w:rPr>
+        <w:t xml:space="preserve"> and deny that the request was modified. In order to mitigate this, we needed to be able to prove that this request was modified. We decided to create a private, internal log file that records exactly what the user entered and what was returned by the </w:t>
+      </w:r>
+      <w:proofErr w:type="spellStart"/>
+      <w:r>
+        <w:rPr>
+          <w:rFonts w:ascii="Times New Roman" w:hAnsi="Times New Roman" w:cs="Times New Roman"/>
+          <w:sz w:val="24"/>
+          <w:szCs w:val="24"/>
+        </w:rPr>
+        <w:t>Mapbox</w:t>
+      </w:r>
+      <w:proofErr w:type="spellEnd"/>
+      <w:r>
+        <w:rPr>
+          <w:rFonts w:ascii="Times New Roman" w:hAnsi="Times New Roman" w:cs="Times New Roman"/>
+          <w:sz w:val="24"/>
+          <w:szCs w:val="24"/>
+        </w:rPr>
+        <w:t xml:space="preserve"> API, as well as timestamps for both. This will allow us to see if the request from </w:t>
+      </w:r>
+      <w:proofErr w:type="spellStart"/>
+      <w:r>
+        <w:rPr>
+          <w:rFonts w:ascii="Times New Roman" w:hAnsi="Times New Roman" w:cs="Times New Roman"/>
+          <w:sz w:val="24"/>
+          <w:szCs w:val="24"/>
+        </w:rPr>
+        <w:t>Mapbox</w:t>
+      </w:r>
+      <w:proofErr w:type="spellEnd"/>
+      <w:r>
+        <w:rPr>
+          <w:rFonts w:ascii="Times New Roman" w:hAnsi="Times New Roman" w:cs="Times New Roman"/>
+          <w:sz w:val="24"/>
+          <w:szCs w:val="24"/>
+        </w:rPr>
+        <w:t xml:space="preserve"> was modified by the </w:t>
+      </w:r>
+      <w:proofErr w:type="spellStart"/>
+      <w:r>
+        <w:rPr>
+          <w:rFonts w:ascii="Times New Roman" w:hAnsi="Times New Roman" w:cs="Times New Roman"/>
+          <w:sz w:val="24"/>
+          <w:szCs w:val="24"/>
+        </w:rPr>
+        <w:t>Mapbox</w:t>
+      </w:r>
+      <w:proofErr w:type="spellEnd"/>
+      <w:r>
+        <w:rPr>
+          <w:rFonts w:ascii="Times New Roman" w:hAnsi="Times New Roman" w:cs="Times New Roman"/>
+          <w:sz w:val="24"/>
+          <w:szCs w:val="24"/>
+        </w:rPr>
+        <w:t xml:space="preserve"> API and prove it if this modification is denied. </w:t>
       </w:r>
     </w:p>
     <w:p>
@@ -1178,31 +1367,1695 @@
           <w:szCs w:val="24"/>
         </w:rPr>
       </w:pPr>
+      <w:proofErr w:type="spellStart"/>
       <w:r>
         <w:rPr>
           <w:rFonts w:ascii="Times New Roman" w:hAnsi="Times New Roman" w:cs="Times New Roman"/>
           <w:sz w:val="24"/>
           <w:szCs w:val="24"/>
         </w:rPr>
-        <w:t xml:space="preserve">A hack app intercepts contact information sent by </w:t>
-      </w:r>
-      <w:proofErr w:type="spellStart"/>
+        <w:t>Mapbox</w:t>
+      </w:r>
+      <w:proofErr w:type="spellEnd"/>
       <w:r>
         <w:rPr>
           <w:rFonts w:ascii="Times New Roman" w:hAnsi="Times New Roman" w:cs="Times New Roman"/>
           <w:sz w:val="24"/>
           <w:szCs w:val="24"/>
         </w:rPr>
+        <w:t xml:space="preserve"> code:</w:t>
+      </w:r>
+    </w:p>
+    <w:p>
+      <w:pPr>
+        <w:pStyle w:val="HTMLPreformatted"/>
+        <w:shd w:val="clear" w:color="auto" w:fill="FFFFFF"/>
+        <w:rPr>
+          <w:color w:val="000000"/>
+          <w:sz w:val="18"/>
+          <w:szCs w:val="18"/>
+        </w:rPr>
+      </w:pPr>
+      <w:r>
+        <w:rPr>
+          <w:i/>
+          <w:iCs/>
+          <w:color w:val="808080"/>
+          <w:sz w:val="18"/>
+          <w:szCs w:val="18"/>
+        </w:rPr>
+        <w:t>// Callback method invoked when the user selects the "Search" button from the Navigation menu item</w:t>
+      </w:r>
+      <w:r>
+        <w:rPr>
+          <w:i/>
+          <w:iCs/>
+          <w:color w:val="808080"/>
+          <w:sz w:val="18"/>
+          <w:szCs w:val="18"/>
+        </w:rPr>
+        <w:br/>
+      </w:r>
+      <w:r>
+        <w:rPr>
+          <w:b/>
+          <w:bCs/>
+          <w:color w:val="000080"/>
+          <w:sz w:val="18"/>
+          <w:szCs w:val="18"/>
+        </w:rPr>
+        <w:t xml:space="preserve">public void </w:t>
+      </w:r>
+      <w:proofErr w:type="spellStart"/>
+      <w:r>
+        <w:rPr>
+          <w:color w:val="000000"/>
+          <w:sz w:val="18"/>
+          <w:szCs w:val="18"/>
+        </w:rPr>
+        <w:t>navigationSearchButtonClicked</w:t>
+      </w:r>
+      <w:proofErr w:type="spellEnd"/>
+      <w:r>
+        <w:rPr>
+          <w:color w:val="000000"/>
+          <w:sz w:val="18"/>
+          <w:szCs w:val="18"/>
+        </w:rPr>
+        <w:t xml:space="preserve">(View view, </w:t>
+      </w:r>
+      <w:proofErr w:type="spellStart"/>
+      <w:r>
+        <w:rPr>
+          <w:color w:val="000000"/>
+          <w:sz w:val="18"/>
+          <w:szCs w:val="18"/>
+        </w:rPr>
+        <w:t>LinearLayout</w:t>
+      </w:r>
+      <w:proofErr w:type="spellEnd"/>
+      <w:r>
+        <w:rPr>
+          <w:color w:val="000000"/>
+          <w:sz w:val="18"/>
+          <w:szCs w:val="18"/>
+        </w:rPr>
+        <w:t xml:space="preserve"> </w:t>
+      </w:r>
+      <w:proofErr w:type="spellStart"/>
+      <w:r>
+        <w:rPr>
+          <w:color w:val="000000"/>
+          <w:sz w:val="18"/>
+          <w:szCs w:val="18"/>
+        </w:rPr>
+        <w:t>navAddressBar</w:t>
+      </w:r>
+      <w:proofErr w:type="spellEnd"/>
+      <w:r>
+        <w:rPr>
+          <w:color w:val="000000"/>
+          <w:sz w:val="18"/>
+          <w:szCs w:val="18"/>
+        </w:rPr>
+        <w:t xml:space="preserve">, </w:t>
+      </w:r>
+      <w:proofErr w:type="spellStart"/>
+      <w:r>
+        <w:rPr>
+          <w:color w:val="000000"/>
+          <w:sz w:val="18"/>
+          <w:szCs w:val="18"/>
+        </w:rPr>
+        <w:t>EditText</w:t>
+      </w:r>
+      <w:proofErr w:type="spellEnd"/>
+      <w:r>
+        <w:rPr>
+          <w:color w:val="000000"/>
+          <w:sz w:val="18"/>
+          <w:szCs w:val="18"/>
+        </w:rPr>
+        <w:t xml:space="preserve"> </w:t>
+      </w:r>
+      <w:proofErr w:type="spellStart"/>
+      <w:r>
+        <w:rPr>
+          <w:color w:val="000000"/>
+          <w:sz w:val="18"/>
+          <w:szCs w:val="18"/>
+        </w:rPr>
+        <w:t>addressTextBox</w:t>
+      </w:r>
+      <w:proofErr w:type="spellEnd"/>
+      <w:r>
+        <w:rPr>
+          <w:color w:val="000000"/>
+          <w:sz w:val="18"/>
+          <w:szCs w:val="18"/>
+        </w:rPr>
+        <w:t xml:space="preserve">, </w:t>
+      </w:r>
+      <w:proofErr w:type="spellStart"/>
+      <w:r>
+        <w:rPr>
+          <w:color w:val="000000"/>
+          <w:sz w:val="18"/>
+          <w:szCs w:val="18"/>
+        </w:rPr>
+        <w:t>MapView</w:t>
+      </w:r>
+      <w:proofErr w:type="spellEnd"/>
+      <w:r>
+        <w:rPr>
+          <w:color w:val="000000"/>
+          <w:sz w:val="18"/>
+          <w:szCs w:val="18"/>
+        </w:rPr>
+        <w:t xml:space="preserve"> </w:t>
+      </w:r>
+      <w:proofErr w:type="spellStart"/>
+      <w:r>
+        <w:rPr>
+          <w:color w:val="000000"/>
+          <w:sz w:val="18"/>
+          <w:szCs w:val="18"/>
+        </w:rPr>
+        <w:t>mapView</w:t>
+      </w:r>
+      <w:proofErr w:type="spellEnd"/>
+      <w:r>
+        <w:rPr>
+          <w:color w:val="000000"/>
+          <w:sz w:val="18"/>
+          <w:szCs w:val="18"/>
+        </w:rPr>
+        <w:t>) {</w:t>
+      </w:r>
+      <w:r>
+        <w:rPr>
+          <w:color w:val="000000"/>
+          <w:sz w:val="18"/>
+          <w:szCs w:val="18"/>
+        </w:rPr>
+        <w:br/>
+        <w:t xml:space="preserve">    </w:t>
+      </w:r>
+      <w:proofErr w:type="spellStart"/>
+      <w:r>
+        <w:rPr>
+          <w:color w:val="000000"/>
+          <w:sz w:val="18"/>
+          <w:szCs w:val="18"/>
+        </w:rPr>
+        <w:t>Log.</w:t>
+      </w:r>
+      <w:r>
+        <w:rPr>
+          <w:i/>
+          <w:iCs/>
+          <w:color w:val="000000"/>
+          <w:sz w:val="18"/>
+          <w:szCs w:val="18"/>
+        </w:rPr>
+        <w:t>i</w:t>
+      </w:r>
+      <w:proofErr w:type="spellEnd"/>
+      <w:r>
+        <w:rPr>
+          <w:color w:val="000000"/>
+          <w:sz w:val="18"/>
+          <w:szCs w:val="18"/>
+        </w:rPr>
+        <w:t>(</w:t>
+      </w:r>
+      <w:r>
+        <w:rPr>
+          <w:b/>
+          <w:bCs/>
+          <w:i/>
+          <w:iCs/>
+          <w:color w:val="660E7A"/>
+          <w:sz w:val="18"/>
+          <w:szCs w:val="18"/>
+        </w:rPr>
+        <w:t>TAG</w:t>
+      </w:r>
+      <w:r>
+        <w:rPr>
+          <w:color w:val="000000"/>
+          <w:sz w:val="18"/>
+          <w:szCs w:val="18"/>
+        </w:rPr>
+        <w:t xml:space="preserve">, </w:t>
+      </w:r>
+      <w:r>
+        <w:rPr>
+          <w:b/>
+          <w:bCs/>
+          <w:color w:val="008000"/>
+          <w:sz w:val="18"/>
+          <w:szCs w:val="18"/>
+        </w:rPr>
+        <w:t>"</w:t>
+      </w:r>
+      <w:proofErr w:type="spellStart"/>
+      <w:r>
+        <w:rPr>
+          <w:b/>
+          <w:bCs/>
+          <w:color w:val="008000"/>
+          <w:sz w:val="18"/>
+          <w:szCs w:val="18"/>
+        </w:rPr>
+        <w:t>navigationSearchButton</w:t>
+      </w:r>
+      <w:proofErr w:type="spellEnd"/>
+      <w:r>
+        <w:rPr>
+          <w:b/>
+          <w:bCs/>
+          <w:color w:val="008000"/>
+          <w:sz w:val="18"/>
+          <w:szCs w:val="18"/>
+        </w:rPr>
+        <w:t>() called"</w:t>
+      </w:r>
+      <w:r>
+        <w:rPr>
+          <w:color w:val="000000"/>
+          <w:sz w:val="18"/>
+          <w:szCs w:val="18"/>
+        </w:rPr>
+        <w:t>);</w:t>
+      </w:r>
+      <w:r>
+        <w:rPr>
+          <w:color w:val="000000"/>
+          <w:sz w:val="18"/>
+          <w:szCs w:val="18"/>
+        </w:rPr>
+        <w:br/>
+        <w:t xml:space="preserve">    Context </w:t>
+      </w:r>
+      <w:proofErr w:type="spellStart"/>
+      <w:r>
+        <w:rPr>
+          <w:color w:val="000000"/>
+          <w:sz w:val="18"/>
+          <w:szCs w:val="18"/>
+        </w:rPr>
+        <w:t>ctx</w:t>
+      </w:r>
+      <w:proofErr w:type="spellEnd"/>
+      <w:r>
+        <w:rPr>
+          <w:color w:val="000000"/>
+          <w:sz w:val="18"/>
+          <w:szCs w:val="18"/>
+        </w:rPr>
+        <w:t xml:space="preserve"> = </w:t>
+      </w:r>
+      <w:proofErr w:type="spellStart"/>
+      <w:r>
+        <w:rPr>
+          <w:color w:val="000000"/>
+          <w:sz w:val="18"/>
+          <w:szCs w:val="18"/>
+        </w:rPr>
+        <w:t>getActivity</w:t>
+      </w:r>
+      <w:proofErr w:type="spellEnd"/>
+      <w:r>
+        <w:rPr>
+          <w:color w:val="000000"/>
+          <w:sz w:val="18"/>
+          <w:szCs w:val="18"/>
+        </w:rPr>
+        <w:t>().</w:t>
+      </w:r>
+      <w:proofErr w:type="spellStart"/>
+      <w:r>
+        <w:rPr>
+          <w:color w:val="000000"/>
+          <w:sz w:val="18"/>
+          <w:szCs w:val="18"/>
+        </w:rPr>
+        <w:t>getApplicationContext</w:t>
+      </w:r>
+      <w:proofErr w:type="spellEnd"/>
+      <w:r>
+        <w:rPr>
+          <w:color w:val="000000"/>
+          <w:sz w:val="18"/>
+          <w:szCs w:val="18"/>
+        </w:rPr>
+        <w:t>();</w:t>
+      </w:r>
+      <w:r>
+        <w:rPr>
+          <w:color w:val="000000"/>
+          <w:sz w:val="18"/>
+          <w:szCs w:val="18"/>
+        </w:rPr>
+        <w:br/>
+        <w:t xml:space="preserve">    </w:t>
+      </w:r>
+      <w:r>
+        <w:rPr>
+          <w:i/>
+          <w:iCs/>
+          <w:color w:val="808080"/>
+          <w:sz w:val="18"/>
+          <w:szCs w:val="18"/>
+        </w:rPr>
+        <w:t>// Close the keyboard</w:t>
+      </w:r>
+      <w:r>
+        <w:rPr>
+          <w:i/>
+          <w:iCs/>
+          <w:color w:val="808080"/>
+          <w:sz w:val="18"/>
+          <w:szCs w:val="18"/>
+        </w:rPr>
+        <w:br/>
+        <w:t xml:space="preserve">    </w:t>
+      </w:r>
+      <w:proofErr w:type="spellStart"/>
+      <w:r>
+        <w:rPr>
+          <w:color w:val="000000"/>
+          <w:sz w:val="18"/>
+          <w:szCs w:val="18"/>
+        </w:rPr>
+        <w:t>InputMethodManager</w:t>
+      </w:r>
+      <w:proofErr w:type="spellEnd"/>
+      <w:r>
+        <w:rPr>
+          <w:color w:val="000000"/>
+          <w:sz w:val="18"/>
+          <w:szCs w:val="18"/>
+        </w:rPr>
+        <w:t xml:space="preserve"> </w:t>
+      </w:r>
+      <w:proofErr w:type="spellStart"/>
+      <w:r>
+        <w:rPr>
+          <w:color w:val="000000"/>
+          <w:sz w:val="18"/>
+          <w:szCs w:val="18"/>
+        </w:rPr>
+        <w:t>imm</w:t>
+      </w:r>
+      <w:proofErr w:type="spellEnd"/>
+      <w:r>
+        <w:rPr>
+          <w:color w:val="000000"/>
+          <w:sz w:val="18"/>
+          <w:szCs w:val="18"/>
+        </w:rPr>
+        <w:t xml:space="preserve">  = (</w:t>
+      </w:r>
+      <w:proofErr w:type="spellStart"/>
+      <w:r>
+        <w:rPr>
+          <w:color w:val="000000"/>
+          <w:sz w:val="18"/>
+          <w:szCs w:val="18"/>
+        </w:rPr>
+        <w:t>InputMethodManager</w:t>
+      </w:r>
+      <w:proofErr w:type="spellEnd"/>
+      <w:r>
+        <w:rPr>
+          <w:color w:val="000000"/>
+          <w:sz w:val="18"/>
+          <w:szCs w:val="18"/>
+        </w:rPr>
+        <w:t xml:space="preserve">) </w:t>
+      </w:r>
+      <w:r>
+        <w:rPr>
+          <w:color w:val="000000"/>
+          <w:sz w:val="18"/>
+          <w:szCs w:val="18"/>
+        </w:rPr>
+        <w:t xml:space="preserve">    </w:t>
+      </w:r>
+      <w:bookmarkStart w:id="0" w:name="_GoBack"/>
+      <w:bookmarkEnd w:id="0"/>
+      <w:proofErr w:type="spellStart"/>
+      <w:r>
+        <w:rPr>
+          <w:color w:val="000000"/>
+          <w:sz w:val="18"/>
+          <w:szCs w:val="18"/>
+        </w:rPr>
+        <w:t>getActivity</w:t>
+      </w:r>
+      <w:proofErr w:type="spellEnd"/>
+      <w:r>
+        <w:rPr>
+          <w:color w:val="000000"/>
+          <w:sz w:val="18"/>
+          <w:szCs w:val="18"/>
+        </w:rPr>
+        <w:t>().</w:t>
+      </w:r>
+      <w:proofErr w:type="spellStart"/>
+      <w:r>
+        <w:rPr>
+          <w:color w:val="000000"/>
+          <w:sz w:val="18"/>
+          <w:szCs w:val="18"/>
+        </w:rPr>
+        <w:t>getSystemService</w:t>
+      </w:r>
+      <w:proofErr w:type="spellEnd"/>
+      <w:r>
+        <w:rPr>
+          <w:color w:val="000000"/>
+          <w:sz w:val="18"/>
+          <w:szCs w:val="18"/>
+        </w:rPr>
+        <w:t>(</w:t>
+      </w:r>
+      <w:proofErr w:type="spellStart"/>
+      <w:r>
+        <w:rPr>
+          <w:color w:val="000000"/>
+          <w:sz w:val="18"/>
+          <w:szCs w:val="18"/>
+        </w:rPr>
+        <w:t>Context.</w:t>
+      </w:r>
+      <w:r>
+        <w:rPr>
+          <w:b/>
+          <w:bCs/>
+          <w:i/>
+          <w:iCs/>
+          <w:color w:val="660E7A"/>
+          <w:sz w:val="18"/>
+          <w:szCs w:val="18"/>
+        </w:rPr>
+        <w:t>INPUT_METHOD_SERVICE</w:t>
+      </w:r>
+      <w:proofErr w:type="spellEnd"/>
+      <w:r>
+        <w:rPr>
+          <w:color w:val="000000"/>
+          <w:sz w:val="18"/>
+          <w:szCs w:val="18"/>
+        </w:rPr>
+        <w:t>);</w:t>
+      </w:r>
+      <w:r>
+        <w:rPr>
+          <w:color w:val="000000"/>
+          <w:sz w:val="18"/>
+          <w:szCs w:val="18"/>
+        </w:rPr>
+        <w:br/>
+        <w:t xml:space="preserve">    </w:t>
+      </w:r>
+      <w:proofErr w:type="spellStart"/>
+      <w:r>
+        <w:rPr>
+          <w:color w:val="000000"/>
+          <w:sz w:val="18"/>
+          <w:szCs w:val="18"/>
+        </w:rPr>
+        <w:t>imm.toggleSoftInput</w:t>
+      </w:r>
+      <w:proofErr w:type="spellEnd"/>
+      <w:r>
+        <w:rPr>
+          <w:color w:val="000000"/>
+          <w:sz w:val="18"/>
+          <w:szCs w:val="18"/>
+        </w:rPr>
+        <w:t>(</w:t>
+      </w:r>
+      <w:proofErr w:type="spellStart"/>
+      <w:r>
+        <w:rPr>
+          <w:color w:val="000000"/>
+          <w:sz w:val="18"/>
+          <w:szCs w:val="18"/>
+        </w:rPr>
+        <w:t>InputMethodManager.</w:t>
+      </w:r>
+      <w:r>
+        <w:rPr>
+          <w:b/>
+          <w:bCs/>
+          <w:i/>
+          <w:iCs/>
+          <w:color w:val="660E7A"/>
+          <w:sz w:val="18"/>
+          <w:szCs w:val="18"/>
+        </w:rPr>
+        <w:t>SHOW_FORCED</w:t>
+      </w:r>
+      <w:proofErr w:type="spellEnd"/>
+      <w:r>
+        <w:rPr>
+          <w:color w:val="000000"/>
+          <w:sz w:val="18"/>
+          <w:szCs w:val="18"/>
+        </w:rPr>
+        <w:t xml:space="preserve">, </w:t>
+      </w:r>
+      <w:r>
+        <w:rPr>
+          <w:color w:val="0000FF"/>
+          <w:sz w:val="18"/>
+          <w:szCs w:val="18"/>
+        </w:rPr>
+        <w:t>0</w:t>
+      </w:r>
+      <w:r>
+        <w:rPr>
+          <w:color w:val="000000"/>
+          <w:sz w:val="18"/>
+          <w:szCs w:val="18"/>
+        </w:rPr>
+        <w:t>);</w:t>
+      </w:r>
+      <w:r>
+        <w:rPr>
+          <w:color w:val="000000"/>
+          <w:sz w:val="18"/>
+          <w:szCs w:val="18"/>
+        </w:rPr>
+        <w:br/>
+      </w:r>
+      <w:r>
+        <w:rPr>
+          <w:color w:val="000000"/>
+          <w:sz w:val="18"/>
+          <w:szCs w:val="18"/>
+        </w:rPr>
+        <w:br/>
+        <w:t xml:space="preserve">    </w:t>
+      </w:r>
+      <w:r>
+        <w:rPr>
+          <w:i/>
+          <w:iCs/>
+          <w:color w:val="808080"/>
+          <w:sz w:val="18"/>
+          <w:szCs w:val="18"/>
+        </w:rPr>
+        <w:t xml:space="preserve">// Get the address and corresponding </w:t>
+      </w:r>
+      <w:proofErr w:type="spellStart"/>
+      <w:r>
+        <w:rPr>
+          <w:i/>
+          <w:iCs/>
+          <w:color w:val="808080"/>
+          <w:sz w:val="18"/>
+          <w:szCs w:val="18"/>
+        </w:rPr>
+        <w:t>LatLng</w:t>
+      </w:r>
+      <w:proofErr w:type="spellEnd"/>
+      <w:r>
+        <w:rPr>
+          <w:i/>
+          <w:iCs/>
+          <w:color w:val="808080"/>
+          <w:sz w:val="18"/>
+          <w:szCs w:val="18"/>
+        </w:rPr>
+        <w:br/>
+        <w:t xml:space="preserve">    </w:t>
+      </w:r>
+      <w:r>
+        <w:rPr>
+          <w:color w:val="000000"/>
+          <w:sz w:val="18"/>
+          <w:szCs w:val="18"/>
+        </w:rPr>
+        <w:t xml:space="preserve">String address = </w:t>
+      </w:r>
+      <w:proofErr w:type="spellStart"/>
+      <w:r>
+        <w:rPr>
+          <w:color w:val="000000"/>
+          <w:sz w:val="18"/>
+          <w:szCs w:val="18"/>
+        </w:rPr>
+        <w:t>addressTextBox.getText</w:t>
+      </w:r>
+      <w:proofErr w:type="spellEnd"/>
+      <w:r>
+        <w:rPr>
+          <w:color w:val="000000"/>
+          <w:sz w:val="18"/>
+          <w:szCs w:val="18"/>
+        </w:rPr>
+        <w:t>().</w:t>
+      </w:r>
+      <w:proofErr w:type="spellStart"/>
+      <w:r>
+        <w:rPr>
+          <w:color w:val="000000"/>
+          <w:sz w:val="18"/>
+          <w:szCs w:val="18"/>
+        </w:rPr>
+        <w:t>toString</w:t>
+      </w:r>
+      <w:proofErr w:type="spellEnd"/>
+      <w:r>
+        <w:rPr>
+          <w:color w:val="000000"/>
+          <w:sz w:val="18"/>
+          <w:szCs w:val="18"/>
+        </w:rPr>
+        <w:t>();</w:t>
+      </w:r>
+      <w:r>
+        <w:rPr>
+          <w:color w:val="000000"/>
+          <w:sz w:val="18"/>
+          <w:szCs w:val="18"/>
+        </w:rPr>
+        <w:br/>
+        <w:t xml:space="preserve">    String </w:t>
+      </w:r>
+      <w:proofErr w:type="spellStart"/>
+      <w:r>
+        <w:rPr>
+          <w:color w:val="000000"/>
+          <w:sz w:val="18"/>
+          <w:szCs w:val="18"/>
+        </w:rPr>
+        <w:t>currentDateTimeString</w:t>
+      </w:r>
+      <w:proofErr w:type="spellEnd"/>
+      <w:r>
+        <w:rPr>
+          <w:color w:val="000000"/>
+          <w:sz w:val="18"/>
+          <w:szCs w:val="18"/>
+        </w:rPr>
+        <w:t>;</w:t>
+      </w:r>
+      <w:r>
+        <w:rPr>
+          <w:color w:val="000000"/>
+          <w:sz w:val="18"/>
+          <w:szCs w:val="18"/>
+        </w:rPr>
+        <w:br/>
+        <w:t xml:space="preserve">    Address location = </w:t>
+      </w:r>
+      <w:proofErr w:type="spellStart"/>
+      <w:r>
+        <w:rPr>
+          <w:color w:val="000000"/>
+          <w:sz w:val="18"/>
+          <w:szCs w:val="18"/>
+        </w:rPr>
+        <w:t>getAddressObjFromAddress</w:t>
+      </w:r>
+      <w:proofErr w:type="spellEnd"/>
+      <w:r>
+        <w:rPr>
+          <w:color w:val="000000"/>
+          <w:sz w:val="18"/>
+          <w:szCs w:val="18"/>
+        </w:rPr>
+        <w:t>(</w:t>
+      </w:r>
+      <w:proofErr w:type="spellStart"/>
+      <w:r>
+        <w:rPr>
+          <w:color w:val="000000"/>
+          <w:sz w:val="18"/>
+          <w:szCs w:val="18"/>
+        </w:rPr>
+        <w:t>ctx</w:t>
+      </w:r>
+      <w:proofErr w:type="spellEnd"/>
+      <w:r>
+        <w:rPr>
+          <w:color w:val="000000"/>
+          <w:sz w:val="18"/>
+          <w:szCs w:val="18"/>
+        </w:rPr>
+        <w:t>, address);</w:t>
+      </w:r>
+      <w:r>
+        <w:rPr>
+          <w:color w:val="000000"/>
+          <w:sz w:val="18"/>
+          <w:szCs w:val="18"/>
+        </w:rPr>
+        <w:br/>
+        <w:t xml:space="preserve">    </w:t>
+      </w:r>
+      <w:proofErr w:type="spellStart"/>
+      <w:r>
+        <w:rPr>
+          <w:color w:val="000000"/>
+          <w:sz w:val="18"/>
+          <w:szCs w:val="18"/>
+        </w:rPr>
+        <w:t>LatLng</w:t>
+      </w:r>
+      <w:proofErr w:type="spellEnd"/>
+      <w:r>
+        <w:rPr>
+          <w:color w:val="000000"/>
+          <w:sz w:val="18"/>
+          <w:szCs w:val="18"/>
+        </w:rPr>
+        <w:t xml:space="preserve"> </w:t>
+      </w:r>
+      <w:proofErr w:type="spellStart"/>
+      <w:r>
+        <w:rPr>
+          <w:color w:val="000000"/>
+          <w:sz w:val="18"/>
+          <w:szCs w:val="18"/>
+        </w:rPr>
+        <w:t>latAndLng</w:t>
+      </w:r>
+      <w:proofErr w:type="spellEnd"/>
+      <w:r>
+        <w:rPr>
+          <w:color w:val="000000"/>
+          <w:sz w:val="18"/>
+          <w:szCs w:val="18"/>
+        </w:rPr>
+        <w:t xml:space="preserve"> = </w:t>
+      </w:r>
+      <w:r>
+        <w:rPr>
+          <w:b/>
+          <w:bCs/>
+          <w:color w:val="000080"/>
+          <w:sz w:val="18"/>
+          <w:szCs w:val="18"/>
+        </w:rPr>
+        <w:t>null</w:t>
+      </w:r>
+      <w:r>
+        <w:rPr>
+          <w:color w:val="000000"/>
+          <w:sz w:val="18"/>
+          <w:szCs w:val="18"/>
+        </w:rPr>
+        <w:t>;</w:t>
+      </w:r>
+      <w:r>
+        <w:rPr>
+          <w:color w:val="000000"/>
+          <w:sz w:val="18"/>
+          <w:szCs w:val="18"/>
+        </w:rPr>
+        <w:br/>
+      </w:r>
+      <w:r>
+        <w:rPr>
+          <w:color w:val="000000"/>
+          <w:sz w:val="18"/>
+          <w:szCs w:val="18"/>
+        </w:rPr>
+        <w:br/>
+        <w:t xml:space="preserve">    </w:t>
+      </w:r>
+      <w:r>
+        <w:rPr>
+          <w:i/>
+          <w:iCs/>
+          <w:color w:val="808080"/>
+          <w:sz w:val="18"/>
+          <w:szCs w:val="18"/>
+        </w:rPr>
+        <w:t xml:space="preserve">// Write a log file consisting of what the user searched and what </w:t>
+      </w:r>
+      <w:proofErr w:type="spellStart"/>
+      <w:r>
+        <w:rPr>
+          <w:i/>
+          <w:iCs/>
+          <w:color w:val="808080"/>
+          <w:sz w:val="18"/>
+          <w:szCs w:val="18"/>
+        </w:rPr>
         <w:t>Mapbox</w:t>
       </w:r>
       <w:proofErr w:type="spellEnd"/>
       <w:r>
+        <w:rPr>
+          <w:i/>
+          <w:iCs/>
+          <w:color w:val="808080"/>
+          <w:sz w:val="18"/>
+          <w:szCs w:val="18"/>
+        </w:rPr>
+        <w:t xml:space="preserve"> API returned with timestamps</w:t>
+      </w:r>
+      <w:r>
+        <w:rPr>
+          <w:i/>
+          <w:iCs/>
+          <w:color w:val="808080"/>
+          <w:sz w:val="18"/>
+          <w:szCs w:val="18"/>
+        </w:rPr>
+        <w:br/>
+        <w:t xml:space="preserve">    // in order to refute repudiation attacks</w:t>
+      </w:r>
+      <w:r>
+        <w:rPr>
+          <w:i/>
+          <w:iCs/>
+          <w:color w:val="808080"/>
+          <w:sz w:val="18"/>
+          <w:szCs w:val="18"/>
+        </w:rPr>
+        <w:br/>
+        <w:t xml:space="preserve">    </w:t>
+      </w:r>
+      <w:r>
+        <w:rPr>
+          <w:b/>
+          <w:bCs/>
+          <w:color w:val="000080"/>
+          <w:sz w:val="18"/>
+          <w:szCs w:val="18"/>
+        </w:rPr>
+        <w:t xml:space="preserve">try </w:t>
+      </w:r>
+      <w:r>
+        <w:rPr>
+          <w:color w:val="000000"/>
+          <w:sz w:val="18"/>
+          <w:szCs w:val="18"/>
+        </w:rPr>
+        <w:t>{</w:t>
+      </w:r>
+      <w:r>
+        <w:rPr>
+          <w:color w:val="000000"/>
+          <w:sz w:val="18"/>
+          <w:szCs w:val="18"/>
+        </w:rPr>
+        <w:br/>
+        <w:t xml:space="preserve">        </w:t>
+      </w:r>
+      <w:proofErr w:type="spellStart"/>
+      <w:r>
+        <w:rPr>
+          <w:color w:val="000000"/>
+          <w:sz w:val="18"/>
+          <w:szCs w:val="18"/>
+        </w:rPr>
+        <w:t>FileOutputStream</w:t>
+      </w:r>
+      <w:proofErr w:type="spellEnd"/>
+      <w:r>
+        <w:rPr>
+          <w:color w:val="000000"/>
+          <w:sz w:val="18"/>
+          <w:szCs w:val="18"/>
+        </w:rPr>
+        <w:t xml:space="preserve"> </w:t>
+      </w:r>
+      <w:proofErr w:type="spellStart"/>
+      <w:r>
+        <w:rPr>
+          <w:color w:val="000000"/>
+          <w:sz w:val="18"/>
+          <w:szCs w:val="18"/>
+        </w:rPr>
+        <w:t>fileout</w:t>
+      </w:r>
+      <w:proofErr w:type="spellEnd"/>
+      <w:r>
+        <w:rPr>
+          <w:color w:val="000000"/>
+          <w:sz w:val="18"/>
+          <w:szCs w:val="18"/>
+        </w:rPr>
+        <w:t xml:space="preserve"> = </w:t>
+      </w:r>
+      <w:proofErr w:type="spellStart"/>
+      <w:r>
+        <w:rPr>
+          <w:color w:val="000000"/>
+          <w:sz w:val="18"/>
+          <w:szCs w:val="18"/>
+        </w:rPr>
+        <w:t>ctx.openFileOutput</w:t>
+      </w:r>
+      <w:proofErr w:type="spellEnd"/>
+      <w:r>
+        <w:rPr>
+          <w:color w:val="000000"/>
+          <w:sz w:val="18"/>
+          <w:szCs w:val="18"/>
+        </w:rPr>
+        <w:t>(</w:t>
+      </w:r>
+      <w:r>
+        <w:rPr>
+          <w:b/>
+          <w:bCs/>
+          <w:color w:val="008000"/>
+          <w:sz w:val="18"/>
+          <w:szCs w:val="18"/>
+        </w:rPr>
+        <w:t>"MapboxLog.txt"</w:t>
+      </w:r>
+      <w:r>
+        <w:rPr>
+          <w:color w:val="000000"/>
+          <w:sz w:val="18"/>
+          <w:szCs w:val="18"/>
+        </w:rPr>
+        <w:t xml:space="preserve">, </w:t>
+      </w:r>
+      <w:proofErr w:type="spellStart"/>
+      <w:r>
+        <w:rPr>
+          <w:color w:val="000000"/>
+          <w:sz w:val="18"/>
+          <w:szCs w:val="18"/>
+        </w:rPr>
+        <w:t>ctx.</w:t>
+      </w:r>
+      <w:r>
+        <w:rPr>
+          <w:b/>
+          <w:bCs/>
+          <w:i/>
+          <w:iCs/>
+          <w:color w:val="660E7A"/>
+          <w:sz w:val="18"/>
+          <w:szCs w:val="18"/>
+        </w:rPr>
+        <w:t>MODE_PRIVATE</w:t>
+      </w:r>
+      <w:proofErr w:type="spellEnd"/>
+      <w:r>
+        <w:rPr>
+          <w:color w:val="000000"/>
+          <w:sz w:val="18"/>
+          <w:szCs w:val="18"/>
+        </w:rPr>
+        <w:t>);</w:t>
+      </w:r>
+      <w:r>
+        <w:rPr>
+          <w:color w:val="000000"/>
+          <w:sz w:val="18"/>
+          <w:szCs w:val="18"/>
+        </w:rPr>
+        <w:br/>
+        <w:t xml:space="preserve">        </w:t>
+      </w:r>
+      <w:proofErr w:type="spellStart"/>
+      <w:r>
+        <w:rPr>
+          <w:color w:val="000000"/>
+          <w:sz w:val="18"/>
+          <w:szCs w:val="18"/>
+        </w:rPr>
+        <w:t>OutputStreamWriter</w:t>
+      </w:r>
+      <w:proofErr w:type="spellEnd"/>
+      <w:r>
+        <w:rPr>
+          <w:color w:val="000000"/>
+          <w:sz w:val="18"/>
+          <w:szCs w:val="18"/>
+        </w:rPr>
+        <w:t xml:space="preserve"> </w:t>
+      </w:r>
+      <w:proofErr w:type="spellStart"/>
+      <w:r>
+        <w:rPr>
+          <w:color w:val="000000"/>
+          <w:sz w:val="18"/>
+          <w:szCs w:val="18"/>
+        </w:rPr>
+        <w:t>outputWriter</w:t>
+      </w:r>
+      <w:proofErr w:type="spellEnd"/>
+      <w:r>
+        <w:rPr>
+          <w:color w:val="000000"/>
+          <w:sz w:val="18"/>
+          <w:szCs w:val="18"/>
+        </w:rPr>
+        <w:t xml:space="preserve"> = </w:t>
+      </w:r>
+      <w:r>
+        <w:rPr>
+          <w:b/>
+          <w:bCs/>
+          <w:color w:val="000080"/>
+          <w:sz w:val="18"/>
+          <w:szCs w:val="18"/>
+        </w:rPr>
+        <w:t xml:space="preserve">new </w:t>
+      </w:r>
+      <w:proofErr w:type="spellStart"/>
+      <w:r>
+        <w:rPr>
+          <w:color w:val="000000"/>
+          <w:sz w:val="18"/>
+          <w:szCs w:val="18"/>
+        </w:rPr>
+        <w:t>OutputStreamWriter</w:t>
+      </w:r>
+      <w:proofErr w:type="spellEnd"/>
+      <w:r>
+        <w:rPr>
+          <w:color w:val="000000"/>
+          <w:sz w:val="18"/>
+          <w:szCs w:val="18"/>
+        </w:rPr>
+        <w:t>(</w:t>
+      </w:r>
+      <w:proofErr w:type="spellStart"/>
+      <w:r>
+        <w:rPr>
+          <w:color w:val="000000"/>
+          <w:sz w:val="18"/>
+          <w:szCs w:val="18"/>
+        </w:rPr>
+        <w:t>fileout</w:t>
+      </w:r>
+      <w:proofErr w:type="spellEnd"/>
+      <w:r>
+        <w:rPr>
+          <w:color w:val="000000"/>
+          <w:sz w:val="18"/>
+          <w:szCs w:val="18"/>
+        </w:rPr>
+        <w:t>);</w:t>
+      </w:r>
+      <w:r>
+        <w:rPr>
+          <w:color w:val="000000"/>
+          <w:sz w:val="18"/>
+          <w:szCs w:val="18"/>
+        </w:rPr>
+        <w:br/>
+        <w:t xml:space="preserve">        </w:t>
+      </w:r>
+      <w:proofErr w:type="spellStart"/>
+      <w:r>
+        <w:rPr>
+          <w:color w:val="000000"/>
+          <w:sz w:val="18"/>
+          <w:szCs w:val="18"/>
+        </w:rPr>
+        <w:t>currentDateTimeString</w:t>
+      </w:r>
+      <w:proofErr w:type="spellEnd"/>
+      <w:r>
+        <w:rPr>
+          <w:color w:val="000000"/>
+          <w:sz w:val="18"/>
+          <w:szCs w:val="18"/>
+        </w:rPr>
+        <w:t xml:space="preserve"> = </w:t>
+      </w:r>
+      <w:proofErr w:type="spellStart"/>
+      <w:r>
+        <w:rPr>
+          <w:color w:val="000000"/>
+          <w:sz w:val="18"/>
+          <w:szCs w:val="18"/>
+        </w:rPr>
+        <w:t>DateFormat.</w:t>
+      </w:r>
+      <w:r>
+        <w:rPr>
+          <w:i/>
+          <w:iCs/>
+          <w:color w:val="000000"/>
+          <w:sz w:val="18"/>
+          <w:szCs w:val="18"/>
+        </w:rPr>
+        <w:t>getDateTimeInstance</w:t>
+      </w:r>
+      <w:proofErr w:type="spellEnd"/>
+      <w:r>
+        <w:rPr>
+          <w:color w:val="000000"/>
+          <w:sz w:val="18"/>
+          <w:szCs w:val="18"/>
+        </w:rPr>
+        <w:t>().format(</w:t>
+      </w:r>
+      <w:r>
+        <w:rPr>
+          <w:b/>
+          <w:bCs/>
+          <w:color w:val="000080"/>
+          <w:sz w:val="18"/>
+          <w:szCs w:val="18"/>
+        </w:rPr>
+        <w:t xml:space="preserve">new </w:t>
+      </w:r>
+      <w:r>
+        <w:rPr>
+          <w:color w:val="000000"/>
+          <w:sz w:val="18"/>
+          <w:szCs w:val="18"/>
+        </w:rPr>
+        <w:t>Date());</w:t>
+      </w:r>
+      <w:r>
+        <w:rPr>
+          <w:color w:val="000000"/>
+          <w:sz w:val="18"/>
+          <w:szCs w:val="18"/>
+        </w:rPr>
+        <w:br/>
+        <w:t xml:space="preserve">        </w:t>
+      </w:r>
+      <w:proofErr w:type="spellStart"/>
+      <w:r>
+        <w:rPr>
+          <w:color w:val="000000"/>
+          <w:sz w:val="18"/>
+          <w:szCs w:val="18"/>
+        </w:rPr>
+        <w:t>outputWriter.append</w:t>
+      </w:r>
+      <w:proofErr w:type="spellEnd"/>
+      <w:r>
+        <w:rPr>
+          <w:color w:val="000000"/>
+          <w:sz w:val="18"/>
+          <w:szCs w:val="18"/>
+        </w:rPr>
+        <w:t>(</w:t>
+      </w:r>
+      <w:r>
+        <w:rPr>
+          <w:b/>
+          <w:bCs/>
+          <w:color w:val="008000"/>
+          <w:sz w:val="18"/>
+          <w:szCs w:val="18"/>
+        </w:rPr>
+        <w:t xml:space="preserve">"[" </w:t>
+      </w:r>
+      <w:r>
+        <w:rPr>
+          <w:color w:val="000000"/>
+          <w:sz w:val="18"/>
+          <w:szCs w:val="18"/>
+        </w:rPr>
+        <w:t xml:space="preserve">+ </w:t>
+      </w:r>
+      <w:proofErr w:type="spellStart"/>
+      <w:r>
+        <w:rPr>
+          <w:color w:val="000000"/>
+          <w:sz w:val="18"/>
+          <w:szCs w:val="18"/>
+        </w:rPr>
+        <w:t>currentDateTimeString</w:t>
+      </w:r>
+      <w:proofErr w:type="spellEnd"/>
+      <w:r>
+        <w:rPr>
+          <w:color w:val="000000"/>
+          <w:sz w:val="18"/>
+          <w:szCs w:val="18"/>
+        </w:rPr>
+        <w:t xml:space="preserve"> + </w:t>
+      </w:r>
+      <w:r>
+        <w:rPr>
+          <w:b/>
+          <w:bCs/>
+          <w:color w:val="008000"/>
+          <w:sz w:val="18"/>
+          <w:szCs w:val="18"/>
+        </w:rPr>
+        <w:t xml:space="preserve">"]: " </w:t>
+      </w:r>
+      <w:r>
+        <w:rPr>
+          <w:color w:val="000000"/>
+          <w:sz w:val="18"/>
+          <w:szCs w:val="18"/>
+        </w:rPr>
+        <w:t xml:space="preserve">+ </w:t>
+      </w:r>
+      <w:r>
+        <w:rPr>
+          <w:b/>
+          <w:bCs/>
+          <w:color w:val="008000"/>
+          <w:sz w:val="18"/>
+          <w:szCs w:val="18"/>
+        </w:rPr>
+        <w:t xml:space="preserve">"User entered - " </w:t>
+      </w:r>
+      <w:r>
+        <w:rPr>
+          <w:color w:val="000000"/>
+          <w:sz w:val="18"/>
+          <w:szCs w:val="18"/>
+        </w:rPr>
+        <w:t xml:space="preserve">+ address + </w:t>
+      </w:r>
+      <w:r>
+        <w:rPr>
+          <w:b/>
+          <w:bCs/>
+          <w:color w:val="008000"/>
+          <w:sz w:val="18"/>
+          <w:szCs w:val="18"/>
+        </w:rPr>
+        <w:t>"</w:t>
+      </w:r>
+      <w:r>
+        <w:rPr>
+          <w:b/>
+          <w:bCs/>
+          <w:color w:val="000080"/>
+          <w:sz w:val="18"/>
+          <w:szCs w:val="18"/>
+        </w:rPr>
+        <w:t>\n\r</w:t>
+      </w:r>
+      <w:r>
+        <w:rPr>
+          <w:b/>
+          <w:bCs/>
+          <w:color w:val="008000"/>
+          <w:sz w:val="18"/>
+          <w:szCs w:val="18"/>
+        </w:rPr>
+        <w:t>"</w:t>
+      </w:r>
+      <w:r>
+        <w:rPr>
+          <w:color w:val="000000"/>
+          <w:sz w:val="18"/>
+          <w:szCs w:val="18"/>
+        </w:rPr>
+        <w:t>);</w:t>
+      </w:r>
+      <w:r>
+        <w:rPr>
+          <w:color w:val="000000"/>
+          <w:sz w:val="18"/>
+          <w:szCs w:val="18"/>
+        </w:rPr>
+        <w:br/>
+        <w:t xml:space="preserve">        </w:t>
+      </w:r>
+      <w:proofErr w:type="spellStart"/>
+      <w:r>
+        <w:rPr>
+          <w:color w:val="000000"/>
+          <w:sz w:val="18"/>
+          <w:szCs w:val="18"/>
+        </w:rPr>
+        <w:t>currentDateTimeString</w:t>
+      </w:r>
+      <w:proofErr w:type="spellEnd"/>
+      <w:r>
+        <w:rPr>
+          <w:color w:val="000000"/>
+          <w:sz w:val="18"/>
+          <w:szCs w:val="18"/>
+        </w:rPr>
+        <w:t xml:space="preserve"> = </w:t>
+      </w:r>
+      <w:proofErr w:type="spellStart"/>
+      <w:r>
+        <w:rPr>
+          <w:color w:val="000000"/>
+          <w:sz w:val="18"/>
+          <w:szCs w:val="18"/>
+        </w:rPr>
+        <w:t>DateFormat.</w:t>
+      </w:r>
+      <w:r>
+        <w:rPr>
+          <w:i/>
+          <w:iCs/>
+          <w:color w:val="000000"/>
+          <w:sz w:val="18"/>
+          <w:szCs w:val="18"/>
+        </w:rPr>
+        <w:t>getDateTimeInstance</w:t>
+      </w:r>
+      <w:proofErr w:type="spellEnd"/>
+      <w:r>
+        <w:rPr>
+          <w:color w:val="000000"/>
+          <w:sz w:val="18"/>
+          <w:szCs w:val="18"/>
+        </w:rPr>
+        <w:t>().format(</w:t>
+      </w:r>
+      <w:r>
+        <w:rPr>
+          <w:b/>
+          <w:bCs/>
+          <w:color w:val="000080"/>
+          <w:sz w:val="18"/>
+          <w:szCs w:val="18"/>
+        </w:rPr>
+        <w:t xml:space="preserve">new </w:t>
+      </w:r>
+      <w:r>
+        <w:rPr>
+          <w:color w:val="000000"/>
+          <w:sz w:val="18"/>
+          <w:szCs w:val="18"/>
+        </w:rPr>
+        <w:t>Date());</w:t>
+      </w:r>
+      <w:r>
+        <w:rPr>
+          <w:color w:val="000000"/>
+          <w:sz w:val="18"/>
+          <w:szCs w:val="18"/>
+        </w:rPr>
+        <w:br/>
+        <w:t xml:space="preserve">        </w:t>
+      </w:r>
+      <w:proofErr w:type="spellStart"/>
+      <w:r>
+        <w:rPr>
+          <w:color w:val="000000"/>
+          <w:sz w:val="18"/>
+          <w:szCs w:val="18"/>
+        </w:rPr>
+        <w:t>outputWriter.append</w:t>
+      </w:r>
+      <w:proofErr w:type="spellEnd"/>
+      <w:r>
+        <w:rPr>
+          <w:color w:val="000000"/>
+          <w:sz w:val="18"/>
+          <w:szCs w:val="18"/>
+        </w:rPr>
+        <w:t>(</w:t>
+      </w:r>
+      <w:r>
+        <w:rPr>
+          <w:b/>
+          <w:bCs/>
+          <w:color w:val="008000"/>
+          <w:sz w:val="18"/>
+          <w:szCs w:val="18"/>
+        </w:rPr>
+        <w:t xml:space="preserve">"[" </w:t>
+      </w:r>
+      <w:r>
+        <w:rPr>
+          <w:color w:val="000000"/>
+          <w:sz w:val="18"/>
+          <w:szCs w:val="18"/>
+        </w:rPr>
+        <w:t xml:space="preserve">+ </w:t>
+      </w:r>
+      <w:proofErr w:type="spellStart"/>
+      <w:r>
+        <w:rPr>
+          <w:color w:val="000000"/>
+          <w:sz w:val="18"/>
+          <w:szCs w:val="18"/>
+        </w:rPr>
+        <w:t>currentDateTimeString</w:t>
+      </w:r>
+      <w:proofErr w:type="spellEnd"/>
+      <w:r>
+        <w:rPr>
+          <w:color w:val="000000"/>
+          <w:sz w:val="18"/>
+          <w:szCs w:val="18"/>
+        </w:rPr>
+        <w:t xml:space="preserve"> + </w:t>
+      </w:r>
+      <w:r>
+        <w:rPr>
+          <w:b/>
+          <w:bCs/>
+          <w:color w:val="008000"/>
+          <w:sz w:val="18"/>
+          <w:szCs w:val="18"/>
+        </w:rPr>
+        <w:t xml:space="preserve">"]: " </w:t>
+      </w:r>
+      <w:r>
+        <w:rPr>
+          <w:color w:val="000000"/>
+          <w:sz w:val="18"/>
+          <w:szCs w:val="18"/>
+        </w:rPr>
+        <w:t xml:space="preserve">+ </w:t>
+      </w:r>
+      <w:r>
+        <w:rPr>
+          <w:b/>
+          <w:bCs/>
+          <w:color w:val="008000"/>
+          <w:sz w:val="18"/>
+          <w:szCs w:val="18"/>
+        </w:rPr>
+        <w:t>"</w:t>
+      </w:r>
+      <w:proofErr w:type="spellStart"/>
+      <w:r>
+        <w:rPr>
+          <w:b/>
+          <w:bCs/>
+          <w:color w:val="008000"/>
+          <w:sz w:val="18"/>
+          <w:szCs w:val="18"/>
+        </w:rPr>
+        <w:t>Mapbox</w:t>
+      </w:r>
+      <w:proofErr w:type="spellEnd"/>
+      <w:r>
+        <w:rPr>
+          <w:b/>
+          <w:bCs/>
+          <w:color w:val="008000"/>
+          <w:sz w:val="18"/>
+          <w:szCs w:val="18"/>
+        </w:rPr>
+        <w:t xml:space="preserve"> returned - " </w:t>
+      </w:r>
+      <w:r>
+        <w:rPr>
+          <w:color w:val="000000"/>
+          <w:sz w:val="18"/>
+          <w:szCs w:val="18"/>
+        </w:rPr>
+        <w:t xml:space="preserve">+ </w:t>
+      </w:r>
+      <w:proofErr w:type="spellStart"/>
+      <w:r>
+        <w:rPr>
+          <w:color w:val="000000"/>
+          <w:sz w:val="18"/>
+          <w:szCs w:val="18"/>
+        </w:rPr>
+        <w:t>location.getAddressLine</w:t>
+      </w:r>
+      <w:proofErr w:type="spellEnd"/>
+      <w:r>
+        <w:rPr>
+          <w:color w:val="000000"/>
+          <w:sz w:val="18"/>
+          <w:szCs w:val="18"/>
+        </w:rPr>
+        <w:t>(</w:t>
+      </w:r>
+      <w:r>
+        <w:rPr>
+          <w:color w:val="0000FF"/>
+          <w:sz w:val="18"/>
+          <w:szCs w:val="18"/>
+        </w:rPr>
+        <w:t>0</w:t>
+      </w:r>
+      <w:r>
+        <w:rPr>
+          <w:color w:val="000000"/>
+          <w:sz w:val="18"/>
+          <w:szCs w:val="18"/>
+        </w:rPr>
+        <w:t xml:space="preserve">) + </w:t>
+      </w:r>
+      <w:r>
+        <w:rPr>
+          <w:b/>
+          <w:bCs/>
+          <w:color w:val="008000"/>
+          <w:sz w:val="18"/>
+          <w:szCs w:val="18"/>
+        </w:rPr>
+        <w:t>"</w:t>
+      </w:r>
+      <w:r>
+        <w:rPr>
+          <w:b/>
+          <w:bCs/>
+          <w:color w:val="000080"/>
+          <w:sz w:val="18"/>
+          <w:szCs w:val="18"/>
+        </w:rPr>
+        <w:t>\n\r</w:t>
+      </w:r>
+      <w:r>
+        <w:rPr>
+          <w:b/>
+          <w:bCs/>
+          <w:color w:val="008000"/>
+          <w:sz w:val="18"/>
+          <w:szCs w:val="18"/>
+        </w:rPr>
+        <w:t>"</w:t>
+      </w:r>
+      <w:r>
+        <w:rPr>
+          <w:color w:val="000000"/>
+          <w:sz w:val="18"/>
+          <w:szCs w:val="18"/>
+        </w:rPr>
+        <w:t>);</w:t>
+      </w:r>
+      <w:r>
+        <w:rPr>
+          <w:color w:val="000000"/>
+          <w:sz w:val="18"/>
+          <w:szCs w:val="18"/>
+        </w:rPr>
+        <w:br/>
+        <w:t xml:space="preserve">        </w:t>
+      </w:r>
+      <w:proofErr w:type="spellStart"/>
+      <w:r>
+        <w:rPr>
+          <w:color w:val="000000"/>
+          <w:sz w:val="18"/>
+          <w:szCs w:val="18"/>
+        </w:rPr>
+        <w:t>outputWriter.close</w:t>
+      </w:r>
+      <w:proofErr w:type="spellEnd"/>
+      <w:r>
+        <w:rPr>
+          <w:color w:val="000000"/>
+          <w:sz w:val="18"/>
+          <w:szCs w:val="18"/>
+        </w:rPr>
+        <w:t>();</w:t>
+      </w:r>
+      <w:r>
+        <w:rPr>
+          <w:color w:val="000000"/>
+          <w:sz w:val="18"/>
+          <w:szCs w:val="18"/>
+        </w:rPr>
+        <w:br/>
+        <w:t xml:space="preserve">    }</w:t>
+      </w:r>
+      <w:r>
+        <w:rPr>
+          <w:color w:val="000000"/>
+          <w:sz w:val="18"/>
+          <w:szCs w:val="18"/>
+        </w:rPr>
+        <w:br/>
+        <w:t xml:space="preserve">    </w:t>
+      </w:r>
+      <w:r>
+        <w:rPr>
+          <w:b/>
+          <w:bCs/>
+          <w:color w:val="000080"/>
+          <w:sz w:val="18"/>
+          <w:szCs w:val="18"/>
+        </w:rPr>
+        <w:t xml:space="preserve">catch </w:t>
+      </w:r>
+      <w:r>
+        <w:rPr>
+          <w:color w:val="000000"/>
+          <w:sz w:val="18"/>
+          <w:szCs w:val="18"/>
+        </w:rPr>
+        <w:t>(Exception e) {</w:t>
+      </w:r>
+      <w:r>
+        <w:rPr>
+          <w:color w:val="000000"/>
+          <w:sz w:val="18"/>
+          <w:szCs w:val="18"/>
+        </w:rPr>
+        <w:br/>
+        <w:t xml:space="preserve">        </w:t>
+      </w:r>
+      <w:proofErr w:type="spellStart"/>
+      <w:r>
+        <w:rPr>
+          <w:color w:val="000000"/>
+          <w:sz w:val="18"/>
+          <w:szCs w:val="18"/>
+        </w:rPr>
+        <w:t>e.printStackTrace</w:t>
+      </w:r>
+      <w:proofErr w:type="spellEnd"/>
+      <w:r>
+        <w:rPr>
+          <w:color w:val="000000"/>
+          <w:sz w:val="18"/>
+          <w:szCs w:val="18"/>
+        </w:rPr>
+        <w:t>();</w:t>
+      </w:r>
+      <w:r>
+        <w:rPr>
+          <w:color w:val="000000"/>
+          <w:sz w:val="18"/>
+          <w:szCs w:val="18"/>
+        </w:rPr>
+        <w:br/>
+        <w:t xml:space="preserve">    }</w:t>
+      </w:r>
+    </w:p>
+    <w:p>
+      <w:pPr>
         <w:rPr>
           <w:rFonts w:ascii="Times New Roman" w:hAnsi="Times New Roman" w:cs="Times New Roman"/>
           <w:sz w:val="24"/>
           <w:szCs w:val="24"/>
         </w:rPr>
-        <w:t>.</w:t>
+      </w:pPr>
+      <w:r>
+        <w:rPr>
+          <w:rFonts w:ascii="Times New Roman" w:hAnsi="Times New Roman" w:cs="Times New Roman"/>
+          <w:sz w:val="24"/>
+          <w:szCs w:val="24"/>
+        </w:rPr>
+        <w:br w:type="page"/>
       </w:r>
     </w:p>
     <w:p>
@@ -1219,15 +3072,52 @@
           <w:sz w:val="24"/>
           <w:szCs w:val="24"/>
         </w:rPr>
-        <w:t>This threat is related to Threat 1: Spoofing. We cannot prevent hack apps from intercepting our data (that’s Android’s job), but we can ensure that any hack app that does intercept our data at can’</w:t>
-      </w:r>
-      <w:r>
+        <w:lastRenderedPageBreak/>
+        <w:t>Threat 4: Information Disclosure</w:t>
+      </w:r>
+    </w:p>
+    <w:p>
+      <w:pPr>
         <w:rPr>
           <w:rFonts w:ascii="Times New Roman" w:hAnsi="Times New Roman" w:cs="Times New Roman"/>
           <w:sz w:val="24"/>
           <w:szCs w:val="24"/>
         </w:rPr>
-        <w:t>t decrypt it.</w:t>
+      </w:pPr>
+      <w:r>
+        <w:rPr>
+          <w:rFonts w:ascii="Times New Roman" w:hAnsi="Times New Roman" w:cs="Times New Roman"/>
+          <w:b/>
+          <w:sz w:val="24"/>
+          <w:szCs w:val="24"/>
+        </w:rPr>
+        <w:t xml:space="preserve">Threat: </w:t>
+      </w:r>
+      <w:r>
+        <w:rPr>
+          <w:rFonts w:ascii="Times New Roman" w:hAnsi="Times New Roman" w:cs="Times New Roman"/>
+          <w:sz w:val="24"/>
+          <w:szCs w:val="24"/>
+        </w:rPr>
+        <w:t xml:space="preserve">A hack app intercepts contact information sent by </w:t>
+      </w:r>
+      <w:proofErr w:type="spellStart"/>
+      <w:r>
+        <w:rPr>
+          <w:rFonts w:ascii="Times New Roman" w:hAnsi="Times New Roman" w:cs="Times New Roman"/>
+          <w:sz w:val="24"/>
+          <w:szCs w:val="24"/>
+        </w:rPr>
+        <w:t>Mapbox</w:t>
+      </w:r>
+      <w:proofErr w:type="spellEnd"/>
+      <w:r>
+        <w:rPr>
+          <w:rFonts w:ascii="Times New Roman" w:hAnsi="Times New Roman" w:cs="Times New Roman"/>
+          <w:sz w:val="24"/>
+          <w:szCs w:val="24"/>
+        </w:rPr>
+        <w:t>.</w:t>
       </w:r>
     </w:p>
     <w:p>
@@ -1241,49 +3131,81 @@
       <w:r>
         <w:rPr>
           <w:rFonts w:ascii="Times New Roman" w:hAnsi="Times New Roman" w:cs="Times New Roman"/>
+          <w:b/>
           <w:sz w:val="24"/>
           <w:szCs w:val="24"/>
         </w:rPr>
-        <w:t xml:space="preserve">We decided to use the AES method of encryption in order to perform this task. Both Contact Manager and </w:t>
-      </w:r>
-      <w:proofErr w:type="spellStart"/>
+        <w:t xml:space="preserve">Mitigation: </w:t>
+      </w:r>
       <w:r>
         <w:rPr>
           <w:rFonts w:ascii="Times New Roman" w:hAnsi="Times New Roman" w:cs="Times New Roman"/>
           <w:sz w:val="24"/>
           <w:szCs w:val="24"/>
         </w:rPr>
-        <w:t>Mapbox</w:t>
-      </w:r>
-      <w:proofErr w:type="spellEnd"/>
+        <w:t>This threat is related to Threat 1: Spoofing. We cannot prevent hack apps from intercepting our data (that’s Android’s job), but we can ensure that any hack app that does intercept our data at can’</w:t>
+      </w:r>
       <w:r>
         <w:rPr>
           <w:rFonts w:ascii="Times New Roman" w:hAnsi="Times New Roman" w:cs="Times New Roman"/>
           <w:sz w:val="24"/>
           <w:szCs w:val="24"/>
         </w:rPr>
-        <w:t xml:space="preserve"> have the same algorithms for encrypting and decrypting, and both have been provided our key. Before </w:t>
-      </w:r>
-      <w:proofErr w:type="spellStart"/>
-      <w:r>
+        <w:t>t decrypt it.</w:t>
+      </w:r>
+    </w:p>
+    <w:p>
+      <w:pPr>
         <w:rPr>
           <w:rFonts w:ascii="Times New Roman" w:hAnsi="Times New Roman" w:cs="Times New Roman"/>
           <w:sz w:val="24"/>
           <w:szCs w:val="24"/>
         </w:rPr>
-        <w:t>Mapbox</w:t>
-      </w:r>
-      <w:proofErr w:type="spellEnd"/>
+      </w:pPr>
       <w:r>
         <w:rPr>
           <w:rFonts w:ascii="Times New Roman" w:hAnsi="Times New Roman" w:cs="Times New Roman"/>
           <w:sz w:val="24"/>
           <w:szCs w:val="24"/>
         </w:rPr>
+        <w:t xml:space="preserve">We decided to use the AES method of encryption in order to perform this task. Both Contact Manager and </w:t>
+      </w:r>
+      <w:proofErr w:type="spellStart"/>
+      <w:r>
+        <w:rPr>
+          <w:rFonts w:ascii="Times New Roman" w:hAnsi="Times New Roman" w:cs="Times New Roman"/>
+          <w:sz w:val="24"/>
+          <w:szCs w:val="24"/>
+        </w:rPr>
+        <w:t>Mapbox</w:t>
+      </w:r>
+      <w:proofErr w:type="spellEnd"/>
+      <w:r>
+        <w:rPr>
+          <w:rFonts w:ascii="Times New Roman" w:hAnsi="Times New Roman" w:cs="Times New Roman"/>
+          <w:sz w:val="24"/>
+          <w:szCs w:val="24"/>
+        </w:rPr>
+        <w:t xml:space="preserve"> have the same algorithms for encrypting and decrypting, and both have been provided our key. Before </w:t>
+      </w:r>
+      <w:proofErr w:type="spellStart"/>
+      <w:r>
+        <w:rPr>
+          <w:rFonts w:ascii="Times New Roman" w:hAnsi="Times New Roman" w:cs="Times New Roman"/>
+          <w:sz w:val="24"/>
+          <w:szCs w:val="24"/>
+        </w:rPr>
+        <w:t>Mapbox</w:t>
+      </w:r>
+      <w:proofErr w:type="spellEnd"/>
+      <w:r>
+        <w:rPr>
+          <w:rFonts w:ascii="Times New Roman" w:hAnsi="Times New Roman" w:cs="Times New Roman"/>
+          <w:sz w:val="24"/>
+          <w:szCs w:val="24"/>
+        </w:rPr>
         <w:t xml:space="preserve"> adds the contact data to the intent, it encrypts it. Then, when Contact Manager receives the data, it decrypts it before adding the contact.</w:t>
       </w:r>
-      <w:bookmarkStart w:id="0" w:name="_GoBack"/>
-      <w:bookmarkEnd w:id="0"/>
     </w:p>
     <w:p>
       <w:pPr>
@@ -5830,7 +7752,7 @@
 </file>
 
 <file path=word/endnotes.xml><?xml version="1.0" encoding="utf-8"?>
-<w:endnotes xmlns:wpc="http://schemas.microsoft.com/office/word/2010/wordprocessingCanvas" xmlns:cx="http://schemas.microsoft.com/office/drawing/2014/chartex" xmlns:cx1="http://schemas.microsoft.com/office/drawing/2015/9/8/chartex" xmlns:mc="http://schemas.openxmlformats.org/markup-compatibility/2006" xmlns:o="urn:schemas-microsoft-com:office:office" xmlns:r="http://schemas.openxmlformats.org/officeDocument/2006/relationships" xmlns:m="http://schemas.openxmlformats.org/officeDocument/2006/math" xmlns:v="urn:schemas-microsoft-com:vml" xmlns:wp14="http://schemas.microsoft.com/office/word/2010/wordprocessingDrawing" xmlns:wp="http://schemas.openxmlformats.org/drawingml/2006/wordprocessingDrawing" xmlns:w10="urn:schemas-microsoft-com:office:word" xmlns:w="http://schemas.openxmlformats.org/wordprocessingml/2006/main" xmlns:w14="http://schemas.microsoft.com/office/word/2010/wordml" xmlns:w15="http://schemas.microsoft.com/office/word/2012/wordml" xmlns:w16se="http://schemas.microsoft.com/office/word/2015/wordml/symex" xmlns:wpg="http://schemas.microsoft.com/office/word/2010/wordprocessingGroup" xmlns:wpi="http://schemas.microsoft.com/office/word/2010/wordprocessingInk" xmlns:wne="http://schemas.microsoft.com/office/word/2006/wordml" xmlns:wps="http://schemas.microsoft.com/office/word/2010/wordprocessingShape" mc:Ignorable="w14 w15 w16se wp14">
+<w:endnotes xmlns:wpc="http://schemas.microsoft.com/office/word/2010/wordprocessingCanvas" xmlns:mc="http://schemas.openxmlformats.org/markup-compatibility/2006" xmlns:o="urn:schemas-microsoft-com:office:office" xmlns:r="http://schemas.openxmlformats.org/officeDocument/2006/relationships" xmlns:m="http://schemas.openxmlformats.org/officeDocument/2006/math" xmlns:v="urn:schemas-microsoft-com:vml" xmlns:wp14="http://schemas.microsoft.com/office/word/2010/wordprocessingDrawing" xmlns:wp="http://schemas.openxmlformats.org/drawingml/2006/wordprocessingDrawing" xmlns:w10="urn:schemas-microsoft-com:office:word" xmlns:w="http://schemas.openxmlformats.org/wordprocessingml/2006/main" xmlns:w14="http://schemas.microsoft.com/office/word/2010/wordml" xmlns:w15="http://schemas.microsoft.com/office/word/2012/wordml" xmlns:wpg="http://schemas.microsoft.com/office/word/2010/wordprocessingGroup" xmlns:wpi="http://schemas.microsoft.com/office/word/2010/wordprocessingInk" xmlns:wne="http://schemas.microsoft.com/office/word/2006/wordml" xmlns:wps="http://schemas.microsoft.com/office/word/2010/wordprocessingShape" mc:Ignorable="w14 w15 wp14">
   <w:endnote w:type="separator" w:id="-1">
     <w:p>
       <w:pPr>
@@ -5855,7 +7777,7 @@
 </file>
 
 <file path=word/footnotes.xml><?xml version="1.0" encoding="utf-8"?>
-<w:footnotes xmlns:wpc="http://schemas.microsoft.com/office/word/2010/wordprocessingCanvas" xmlns:cx="http://schemas.microsoft.com/office/drawing/2014/chartex" xmlns:cx1="http://schemas.microsoft.com/office/drawing/2015/9/8/chartex" xmlns:mc="http://schemas.openxmlformats.org/markup-compatibility/2006" xmlns:o="urn:schemas-microsoft-com:office:office" xmlns:r="http://schemas.openxmlformats.org/officeDocument/2006/relationships" xmlns:m="http://schemas.openxmlformats.org/officeDocument/2006/math" xmlns:v="urn:schemas-microsoft-com:vml" xmlns:wp14="http://schemas.microsoft.com/office/word/2010/wordprocessingDrawing" xmlns:wp="http://schemas.openxmlformats.org/drawingml/2006/wordprocessingDrawing" xmlns:w10="urn:schemas-microsoft-com:office:word" xmlns:w="http://schemas.openxmlformats.org/wordprocessingml/2006/main" xmlns:w14="http://schemas.microsoft.com/office/word/2010/wordml" xmlns:w15="http://schemas.microsoft.com/office/word/2012/wordml" xmlns:w16se="http://schemas.microsoft.com/office/word/2015/wordml/symex" xmlns:wpg="http://schemas.microsoft.com/office/word/2010/wordprocessingGroup" xmlns:wpi="http://schemas.microsoft.com/office/word/2010/wordprocessingInk" xmlns:wne="http://schemas.microsoft.com/office/word/2006/wordml" xmlns:wps="http://schemas.microsoft.com/office/word/2010/wordprocessingShape" mc:Ignorable="w14 w15 w16se wp14">
+<w:footnotes xmlns:wpc="http://schemas.microsoft.com/office/word/2010/wordprocessingCanvas" xmlns:mc="http://schemas.openxmlformats.org/markup-compatibility/2006" xmlns:o="urn:schemas-microsoft-com:office:office" xmlns:r="http://schemas.openxmlformats.org/officeDocument/2006/relationships" xmlns:m="http://schemas.openxmlformats.org/officeDocument/2006/math" xmlns:v="urn:schemas-microsoft-com:vml" xmlns:wp14="http://schemas.microsoft.com/office/word/2010/wordprocessingDrawing" xmlns:wp="http://schemas.openxmlformats.org/drawingml/2006/wordprocessingDrawing" xmlns:w10="urn:schemas-microsoft-com:office:word" xmlns:w="http://schemas.openxmlformats.org/wordprocessingml/2006/main" xmlns:w14="http://schemas.microsoft.com/office/word/2010/wordml" xmlns:w15="http://schemas.microsoft.com/office/word/2012/wordml" xmlns:wpg="http://schemas.microsoft.com/office/word/2010/wordprocessingGroup" xmlns:wpi="http://schemas.microsoft.com/office/word/2010/wordprocessingInk" xmlns:wne="http://schemas.microsoft.com/office/word/2006/wordml" xmlns:wps="http://schemas.microsoft.com/office/word/2010/wordprocessingShape" mc:Ignorable="w14 w15 wp14">
   <w:footnote w:type="separator" w:id="-1">
     <w:p>
       <w:pPr>
@@ -5880,7 +7802,7 @@
 </file>
 
 <file path=word/header1.xml><?xml version="1.0" encoding="utf-8"?>
-<w:hdr xmlns:wpc="http://schemas.microsoft.com/office/word/2010/wordprocessingCanvas" xmlns:cx="http://schemas.microsoft.com/office/drawing/2014/chartex" xmlns:cx1="http://schemas.microsoft.com/office/drawing/2015/9/8/chartex" xmlns:mc="http://schemas.openxmlformats.org/markup-compatibility/2006" xmlns:o="urn:schemas-microsoft-com:office:office" xmlns:r="http://schemas.openxmlformats.org/officeDocument/2006/relationships" xmlns:m="http://schemas.openxmlformats.org/officeDocument/2006/math" xmlns:v="urn:schemas-microsoft-com:vml" xmlns:wp14="http://schemas.microsoft.com/office/word/2010/wordprocessingDrawing" xmlns:wp="http://schemas.openxmlformats.org/drawingml/2006/wordprocessingDrawing" xmlns:w10="urn:schemas-microsoft-com:office:word" xmlns:w="http://schemas.openxmlformats.org/wordprocessingml/2006/main" xmlns:w14="http://schemas.microsoft.com/office/word/2010/wordml" xmlns:w15="http://schemas.microsoft.com/office/word/2012/wordml" xmlns:w16se="http://schemas.microsoft.com/office/word/2015/wordml/symex" xmlns:wpg="http://schemas.microsoft.com/office/word/2010/wordprocessingGroup" xmlns:wpi="http://schemas.microsoft.com/office/word/2010/wordprocessingInk" xmlns:wne="http://schemas.microsoft.com/office/word/2006/wordml" xmlns:wps="http://schemas.microsoft.com/office/word/2010/wordprocessingShape" mc:Ignorable="w14 w15 w16se wp14">
+<w:hdr xmlns:wpc="http://schemas.microsoft.com/office/word/2010/wordprocessingCanvas" xmlns:mc="http://schemas.openxmlformats.org/markup-compatibility/2006" xmlns:o="urn:schemas-microsoft-com:office:office" xmlns:r="http://schemas.openxmlformats.org/officeDocument/2006/relationships" xmlns:m="http://schemas.openxmlformats.org/officeDocument/2006/math" xmlns:v="urn:schemas-microsoft-com:vml" xmlns:wp14="http://schemas.microsoft.com/office/word/2010/wordprocessingDrawing" xmlns:wp="http://schemas.openxmlformats.org/drawingml/2006/wordprocessingDrawing" xmlns:w10="urn:schemas-microsoft-com:office:word" xmlns:w="http://schemas.openxmlformats.org/wordprocessingml/2006/main" xmlns:w14="http://schemas.microsoft.com/office/word/2010/wordml" xmlns:w15="http://schemas.microsoft.com/office/word/2012/wordml" xmlns:wpg="http://schemas.microsoft.com/office/word/2010/wordprocessingGroup" xmlns:wpi="http://schemas.microsoft.com/office/word/2010/wordprocessingInk" xmlns:wne="http://schemas.microsoft.com/office/word/2006/wordml" xmlns:wps="http://schemas.microsoft.com/office/word/2010/wordprocessingShape" mc:Ignorable="w14 w15 wp14">
   <w:p>
     <w:pPr>
       <w:pStyle w:val="Header"/>
@@ -5938,7 +7860,7 @@
 </file>
 
 <file path=word/styles.xml><?xml version="1.0" encoding="utf-8"?>
-<w:styles xmlns:mc="http://schemas.openxmlformats.org/markup-compatibility/2006" xmlns:r="http://schemas.openxmlformats.org/officeDocument/2006/relationships" xmlns:w="http://schemas.openxmlformats.org/wordprocessingml/2006/main" xmlns:w14="http://schemas.microsoft.com/office/word/2010/wordml" xmlns:w15="http://schemas.microsoft.com/office/word/2012/wordml" xmlns:w16se="http://schemas.microsoft.com/office/word/2015/wordml/symex" mc:Ignorable="w14 w15 w16se">
+<w:styles xmlns:mc="http://schemas.openxmlformats.org/markup-compatibility/2006" xmlns:r="http://schemas.openxmlformats.org/officeDocument/2006/relationships" xmlns:w="http://schemas.openxmlformats.org/wordprocessingml/2006/main" xmlns:w14="http://schemas.microsoft.com/office/word/2010/wordml" xmlns:w15="http://schemas.microsoft.com/office/word/2012/wordml" mc:Ignorable="w14 w15">
   <w:docDefaults>
     <w:rPrDefault>
       <w:rPr>

</xml_diff>